<commit_message>
Add the table of contents into tutorial
</commit_message>
<xml_diff>
--- a/Docs/Tutorial_en.docx
+++ b/Docs/Tutorial_en.docx
@@ -329,6 +329,1367 @@
     </w:p>
     <w:p>
       <w:pPr>
+        <w:spacing w:after="0"/>
+        <w:rPr>
+          <w:rFonts w:cstheme="minorHAnsi"/>
+          <w:szCs w:val="24"/>
+          <w:lang w:val="en-US"/>
+        </w:rPr>
+      </w:pPr>
+    </w:p>
+    <w:p>
+      <w:pPr>
+        <w:spacing w:after="0"/>
+        <w:rPr>
+          <w:rFonts w:cstheme="minorHAnsi"/>
+          <w:szCs w:val="24"/>
+          <w:lang w:val="en-US"/>
+        </w:rPr>
+      </w:pPr>
+    </w:p>
+    <w:p>
+      <w:pPr>
+        <w:pStyle w:val="TOC1"/>
+        <w:tabs>
+          <w:tab w:val="right" w:leader="dot" w:pos="10338"/>
+        </w:tabs>
+        <w:rPr>
+          <w:noProof/>
+        </w:rPr>
+      </w:pPr>
+      <w:r>
+        <w:rPr>
+          <w:lang w:val="en-US"/>
+        </w:rPr>
+        <w:lastRenderedPageBreak/>
+        <w:fldChar w:fldCharType="begin"/>
+      </w:r>
+      <w:r>
+        <w:rPr>
+          <w:lang w:val="en-US"/>
+        </w:rPr>
+        <w:instrText xml:space="preserve"> TOC \o "1-3" \h \z \u </w:instrText>
+      </w:r>
+      <w:r>
+        <w:rPr>
+          <w:lang w:val="en-US"/>
+        </w:rPr>
+        <w:fldChar w:fldCharType="separate"/>
+      </w:r>
+      <w:hyperlink w:anchor="_Toc510903519" w:history="1">
+        <w:r>
+          <w:rPr>
+            <w:rStyle w:val="Hyperlink"/>
+            <w:noProof/>
+            <w:lang w:val="en-US"/>
+          </w:rPr>
+          <w:t>Introduction</w:t>
+        </w:r>
+        <w:r>
+          <w:rPr>
+            <w:noProof/>
+            <w:webHidden/>
+          </w:rPr>
+          <w:tab/>
+        </w:r>
+        <w:r>
+          <w:rPr>
+            <w:noProof/>
+            <w:webHidden/>
+          </w:rPr>
+          <w:fldChar w:fldCharType="begin"/>
+        </w:r>
+        <w:r>
+          <w:rPr>
+            <w:noProof/>
+            <w:webHidden/>
+          </w:rPr>
+          <w:instrText xml:space="preserve"> PAGEREF _Toc510903519 \h </w:instrText>
+        </w:r>
+        <w:r>
+          <w:rPr>
+            <w:noProof/>
+            <w:webHidden/>
+          </w:rPr>
+        </w:r>
+        <w:r>
+          <w:rPr>
+            <w:noProof/>
+            <w:webHidden/>
+          </w:rPr>
+          <w:fldChar w:fldCharType="separate"/>
+        </w:r>
+        <w:r>
+          <w:rPr>
+            <w:noProof/>
+            <w:webHidden/>
+          </w:rPr>
+          <w:t>3</w:t>
+        </w:r>
+        <w:r>
+          <w:rPr>
+            <w:noProof/>
+            <w:webHidden/>
+          </w:rPr>
+          <w:fldChar w:fldCharType="end"/>
+        </w:r>
+      </w:hyperlink>
+    </w:p>
+    <w:p>
+      <w:pPr>
+        <w:pStyle w:val="TOC1"/>
+        <w:tabs>
+          <w:tab w:val="right" w:leader="dot" w:pos="10338"/>
+        </w:tabs>
+        <w:rPr>
+          <w:noProof/>
+        </w:rPr>
+      </w:pPr>
+      <w:hyperlink w:anchor="_Toc510903520" w:history="1">
+        <w:r>
+          <w:rPr>
+            <w:rStyle w:val="Hyperlink"/>
+            <w:noProof/>
+            <w:lang w:val="en-US"/>
+          </w:rPr>
+          <w:t>Templates</w:t>
+        </w:r>
+        <w:r>
+          <w:rPr>
+            <w:noProof/>
+            <w:webHidden/>
+          </w:rPr>
+          <w:tab/>
+        </w:r>
+        <w:r>
+          <w:rPr>
+            <w:noProof/>
+            <w:webHidden/>
+          </w:rPr>
+          <w:fldChar w:fldCharType="begin"/>
+        </w:r>
+        <w:r>
+          <w:rPr>
+            <w:noProof/>
+            <w:webHidden/>
+          </w:rPr>
+          <w:instrText xml:space="preserve"> PAGEREF _Toc510903520 \h </w:instrText>
+        </w:r>
+        <w:r>
+          <w:rPr>
+            <w:noProof/>
+            <w:webHidden/>
+          </w:rPr>
+        </w:r>
+        <w:r>
+          <w:rPr>
+            <w:noProof/>
+            <w:webHidden/>
+          </w:rPr>
+          <w:fldChar w:fldCharType="separate"/>
+        </w:r>
+        <w:r>
+          <w:rPr>
+            <w:noProof/>
+            <w:webHidden/>
+          </w:rPr>
+          <w:t>3</w:t>
+        </w:r>
+        <w:r>
+          <w:rPr>
+            <w:noProof/>
+            <w:webHidden/>
+          </w:rPr>
+          <w:fldChar w:fldCharType="end"/>
+        </w:r>
+      </w:hyperlink>
+    </w:p>
+    <w:p>
+      <w:pPr>
+        <w:pStyle w:val="TOC2"/>
+        <w:tabs>
+          <w:tab w:val="left" w:pos="660"/>
+          <w:tab w:val="right" w:leader="dot" w:pos="10338"/>
+        </w:tabs>
+        <w:rPr>
+          <w:noProof/>
+        </w:rPr>
+      </w:pPr>
+      <w:hyperlink w:anchor="_Toc510903521" w:history="1">
+        <w:r>
+          <w:rPr>
+            <w:rStyle w:val="Hyperlink"/>
+            <w:noProof/>
+          </w:rPr>
+          <w:t>1.</w:t>
+        </w:r>
+        <w:r>
+          <w:rPr>
+            <w:noProof/>
+          </w:rPr>
+          <w:tab/>
+        </w:r>
+        <w:r>
+          <w:rPr>
+            <w:rStyle w:val="Hyperlink"/>
+            <w:noProof/>
+            <w:lang w:val="en-US"/>
+          </w:rPr>
+          <w:t>Property template</w:t>
+        </w:r>
+        <w:r>
+          <w:rPr>
+            <w:noProof/>
+            <w:webHidden/>
+          </w:rPr>
+          <w:tab/>
+        </w:r>
+        <w:r>
+          <w:rPr>
+            <w:noProof/>
+            <w:webHidden/>
+          </w:rPr>
+          <w:fldChar w:fldCharType="begin"/>
+        </w:r>
+        <w:r>
+          <w:rPr>
+            <w:noProof/>
+            <w:webHidden/>
+          </w:rPr>
+          <w:instrText xml:space="preserve"> PAGEREF _Toc510903521 \h </w:instrText>
+        </w:r>
+        <w:r>
+          <w:rPr>
+            <w:noProof/>
+            <w:webHidden/>
+          </w:rPr>
+        </w:r>
+        <w:r>
+          <w:rPr>
+            <w:noProof/>
+            <w:webHidden/>
+          </w:rPr>
+          <w:fldChar w:fldCharType="separate"/>
+        </w:r>
+        <w:r>
+          <w:rPr>
+            <w:noProof/>
+            <w:webHidden/>
+          </w:rPr>
+          <w:t>3</w:t>
+        </w:r>
+        <w:r>
+          <w:rPr>
+            <w:noProof/>
+            <w:webHidden/>
+          </w:rPr>
+          <w:fldChar w:fldCharType="end"/>
+        </w:r>
+      </w:hyperlink>
+    </w:p>
+    <w:p>
+      <w:pPr>
+        <w:pStyle w:val="TOC2"/>
+        <w:tabs>
+          <w:tab w:val="left" w:pos="660"/>
+          <w:tab w:val="right" w:leader="dot" w:pos="10338"/>
+        </w:tabs>
+        <w:rPr>
+          <w:noProof/>
+        </w:rPr>
+      </w:pPr>
+      <w:hyperlink w:anchor="_Toc510903522" w:history="1">
+        <w:r>
+          <w:rPr>
+            <w:rStyle w:val="Hyperlink"/>
+            <w:noProof/>
+          </w:rPr>
+          <w:t>2.</w:t>
+        </w:r>
+        <w:r>
+          <w:rPr>
+            <w:noProof/>
+          </w:rPr>
+          <w:tab/>
+        </w:r>
+        <w:r>
+          <w:rPr>
+            <w:rStyle w:val="Hyperlink"/>
+            <w:noProof/>
+            <w:lang w:val="en-US"/>
+          </w:rPr>
+          <w:t>Method call template</w:t>
+        </w:r>
+        <w:r>
+          <w:rPr>
+            <w:noProof/>
+            <w:webHidden/>
+          </w:rPr>
+          <w:tab/>
+        </w:r>
+        <w:r>
+          <w:rPr>
+            <w:noProof/>
+            <w:webHidden/>
+          </w:rPr>
+          <w:fldChar w:fldCharType="begin"/>
+        </w:r>
+        <w:r>
+          <w:rPr>
+            <w:noProof/>
+            <w:webHidden/>
+          </w:rPr>
+          <w:instrText xml:space="preserve"> PAGEREF _Toc510903522 \h </w:instrText>
+        </w:r>
+        <w:r>
+          <w:rPr>
+            <w:noProof/>
+            <w:webHidden/>
+          </w:rPr>
+        </w:r>
+        <w:r>
+          <w:rPr>
+            <w:noProof/>
+            <w:webHidden/>
+          </w:rPr>
+          <w:fldChar w:fldCharType="separate"/>
+        </w:r>
+        <w:r>
+          <w:rPr>
+            <w:noProof/>
+            <w:webHidden/>
+          </w:rPr>
+          <w:t>5</w:t>
+        </w:r>
+        <w:r>
+          <w:rPr>
+            <w:noProof/>
+            <w:webHidden/>
+          </w:rPr>
+          <w:fldChar w:fldCharType="end"/>
+        </w:r>
+      </w:hyperlink>
+    </w:p>
+    <w:p>
+      <w:pPr>
+        <w:pStyle w:val="TOC2"/>
+        <w:tabs>
+          <w:tab w:val="left" w:pos="660"/>
+          <w:tab w:val="right" w:leader="dot" w:pos="10338"/>
+        </w:tabs>
+        <w:rPr>
+          <w:noProof/>
+        </w:rPr>
+      </w:pPr>
+      <w:hyperlink w:anchor="_Toc510903523" w:history="1">
+        <w:r>
+          <w:rPr>
+            <w:rStyle w:val="Hyperlink"/>
+            <w:noProof/>
+          </w:rPr>
+          <w:t>3.</w:t>
+        </w:r>
+        <w:r>
+          <w:rPr>
+            <w:noProof/>
+          </w:rPr>
+          <w:tab/>
+        </w:r>
+        <w:r>
+          <w:rPr>
+            <w:rStyle w:val="Hyperlink"/>
+            <w:noProof/>
+            <w:lang w:val="en-US"/>
+          </w:rPr>
+          <w:t>Data item template</w:t>
+        </w:r>
+        <w:r>
+          <w:rPr>
+            <w:noProof/>
+            <w:webHidden/>
+          </w:rPr>
+          <w:tab/>
+        </w:r>
+        <w:r>
+          <w:rPr>
+            <w:noProof/>
+            <w:webHidden/>
+          </w:rPr>
+          <w:fldChar w:fldCharType="begin"/>
+        </w:r>
+        <w:r>
+          <w:rPr>
+            <w:noProof/>
+            <w:webHidden/>
+          </w:rPr>
+          <w:instrText xml:space="preserve"> PAGEREF _Toc510903523 \h </w:instrText>
+        </w:r>
+        <w:r>
+          <w:rPr>
+            <w:noProof/>
+            <w:webHidden/>
+          </w:rPr>
+        </w:r>
+        <w:r>
+          <w:rPr>
+            <w:noProof/>
+            <w:webHidden/>
+          </w:rPr>
+          <w:fldChar w:fldCharType="separate"/>
+        </w:r>
+        <w:r>
+          <w:rPr>
+            <w:noProof/>
+            <w:webHidden/>
+          </w:rPr>
+          <w:t>6</w:t>
+        </w:r>
+        <w:r>
+          <w:rPr>
+            <w:noProof/>
+            <w:webHidden/>
+          </w:rPr>
+          <w:fldChar w:fldCharType="end"/>
+        </w:r>
+      </w:hyperlink>
+    </w:p>
+    <w:p>
+      <w:pPr>
+        <w:pStyle w:val="TOC2"/>
+        <w:tabs>
+          <w:tab w:val="left" w:pos="660"/>
+          <w:tab w:val="right" w:leader="dot" w:pos="10338"/>
+        </w:tabs>
+        <w:rPr>
+          <w:noProof/>
+        </w:rPr>
+      </w:pPr>
+      <w:hyperlink w:anchor="_Toc510903524" w:history="1">
+        <w:r>
+          <w:rPr>
+            <w:rStyle w:val="Hyperlink"/>
+            <w:noProof/>
+          </w:rPr>
+          <w:t>4.</w:t>
+        </w:r>
+        <w:r>
+          <w:rPr>
+            <w:noProof/>
+          </w:rPr>
+          <w:tab/>
+        </w:r>
+        <w:r>
+          <w:rPr>
+            <w:rStyle w:val="Hyperlink"/>
+            <w:noProof/>
+            <w:lang w:val="en-US"/>
+          </w:rPr>
+          <w:t>Aggregate function template</w:t>
+        </w:r>
+        <w:r>
+          <w:rPr>
+            <w:noProof/>
+            <w:webHidden/>
+          </w:rPr>
+          <w:tab/>
+        </w:r>
+        <w:r>
+          <w:rPr>
+            <w:noProof/>
+            <w:webHidden/>
+          </w:rPr>
+          <w:fldChar w:fldCharType="begin"/>
+        </w:r>
+        <w:r>
+          <w:rPr>
+            <w:noProof/>
+            <w:webHidden/>
+          </w:rPr>
+          <w:instrText xml:space="preserve"> PAGEREF _Toc510903524 \h </w:instrText>
+        </w:r>
+        <w:r>
+          <w:rPr>
+            <w:noProof/>
+            <w:webHidden/>
+          </w:rPr>
+        </w:r>
+        <w:r>
+          <w:rPr>
+            <w:noProof/>
+            <w:webHidden/>
+          </w:rPr>
+          <w:fldChar w:fldCharType="separate"/>
+        </w:r>
+        <w:r>
+          <w:rPr>
+            <w:noProof/>
+            <w:webHidden/>
+          </w:rPr>
+          <w:t>6</w:t>
+        </w:r>
+        <w:r>
+          <w:rPr>
+            <w:noProof/>
+            <w:webHidden/>
+          </w:rPr>
+          <w:fldChar w:fldCharType="end"/>
+        </w:r>
+      </w:hyperlink>
+    </w:p>
+    <w:p>
+      <w:pPr>
+        <w:pStyle w:val="TOC2"/>
+        <w:tabs>
+          <w:tab w:val="left" w:pos="660"/>
+          <w:tab w:val="right" w:leader="dot" w:pos="10338"/>
+        </w:tabs>
+        <w:rPr>
+          <w:noProof/>
+        </w:rPr>
+      </w:pPr>
+      <w:hyperlink w:anchor="_Toc510903525" w:history="1">
+        <w:r>
+          <w:rPr>
+            <w:rStyle w:val="Hyperlink"/>
+            <w:noProof/>
+          </w:rPr>
+          <w:t>5.</w:t>
+        </w:r>
+        <w:r>
+          <w:rPr>
+            <w:noProof/>
+          </w:rPr>
+          <w:tab/>
+        </w:r>
+        <w:r>
+          <w:rPr>
+            <w:rStyle w:val="Hyperlink"/>
+            <w:noProof/>
+            <w:lang w:val="en-US"/>
+          </w:rPr>
+          <w:t>System variable template</w:t>
+        </w:r>
+        <w:r>
+          <w:rPr>
+            <w:noProof/>
+            <w:webHidden/>
+          </w:rPr>
+          <w:tab/>
+        </w:r>
+        <w:r>
+          <w:rPr>
+            <w:noProof/>
+            <w:webHidden/>
+          </w:rPr>
+          <w:fldChar w:fldCharType="begin"/>
+        </w:r>
+        <w:r>
+          <w:rPr>
+            <w:noProof/>
+            <w:webHidden/>
+          </w:rPr>
+          <w:instrText xml:space="preserve"> PAGEREF _Toc510903525 \h </w:instrText>
+        </w:r>
+        <w:r>
+          <w:rPr>
+            <w:noProof/>
+            <w:webHidden/>
+          </w:rPr>
+        </w:r>
+        <w:r>
+          <w:rPr>
+            <w:noProof/>
+            <w:webHidden/>
+          </w:rPr>
+          <w:fldChar w:fldCharType="separate"/>
+        </w:r>
+        <w:r>
+          <w:rPr>
+            <w:noProof/>
+            <w:webHidden/>
+          </w:rPr>
+          <w:t>7</w:t>
+        </w:r>
+        <w:r>
+          <w:rPr>
+            <w:noProof/>
+            <w:webHidden/>
+          </w:rPr>
+          <w:fldChar w:fldCharType="end"/>
+        </w:r>
+      </w:hyperlink>
+    </w:p>
+    <w:p>
+      <w:pPr>
+        <w:pStyle w:val="TOC2"/>
+        <w:tabs>
+          <w:tab w:val="left" w:pos="660"/>
+          <w:tab w:val="right" w:leader="dot" w:pos="10338"/>
+        </w:tabs>
+        <w:rPr>
+          <w:noProof/>
+        </w:rPr>
+      </w:pPr>
+      <w:hyperlink w:anchor="_Toc510903526" w:history="1">
+        <w:r>
+          <w:rPr>
+            <w:rStyle w:val="Hyperlink"/>
+            <w:noProof/>
+          </w:rPr>
+          <w:t>6.</w:t>
+        </w:r>
+        <w:r>
+          <w:rPr>
+            <w:noProof/>
+          </w:rPr>
+          <w:tab/>
+        </w:r>
+        <w:r>
+          <w:rPr>
+            <w:rStyle w:val="Hyperlink"/>
+            <w:noProof/>
+            <w:lang w:val="en-US"/>
+          </w:rPr>
+          <w:t>System function template</w:t>
+        </w:r>
+        <w:r>
+          <w:rPr>
+            <w:noProof/>
+            <w:webHidden/>
+          </w:rPr>
+          <w:tab/>
+        </w:r>
+        <w:r>
+          <w:rPr>
+            <w:noProof/>
+            <w:webHidden/>
+          </w:rPr>
+          <w:fldChar w:fldCharType="begin"/>
+        </w:r>
+        <w:r>
+          <w:rPr>
+            <w:noProof/>
+            <w:webHidden/>
+          </w:rPr>
+          <w:instrText xml:space="preserve"> PAGEREF _Toc510903526 \h </w:instrText>
+        </w:r>
+        <w:r>
+          <w:rPr>
+            <w:noProof/>
+            <w:webHidden/>
+          </w:rPr>
+        </w:r>
+        <w:r>
+          <w:rPr>
+            <w:noProof/>
+            <w:webHidden/>
+          </w:rPr>
+          <w:fldChar w:fldCharType="separate"/>
+        </w:r>
+        <w:r>
+          <w:rPr>
+            <w:noProof/>
+            <w:webHidden/>
+          </w:rPr>
+          <w:t>8</w:t>
+        </w:r>
+        <w:r>
+          <w:rPr>
+            <w:noProof/>
+            <w:webHidden/>
+          </w:rPr>
+          <w:fldChar w:fldCharType="end"/>
+        </w:r>
+      </w:hyperlink>
+    </w:p>
+    <w:p>
+      <w:pPr>
+        <w:pStyle w:val="TOC2"/>
+        <w:tabs>
+          <w:tab w:val="left" w:pos="660"/>
+          <w:tab w:val="right" w:leader="dot" w:pos="10338"/>
+        </w:tabs>
+        <w:rPr>
+          <w:noProof/>
+        </w:rPr>
+      </w:pPr>
+      <w:hyperlink w:anchor="_Toc510903527" w:history="1">
+        <w:r>
+          <w:rPr>
+            <w:rStyle w:val="Hyperlink"/>
+            <w:noProof/>
+            <w:lang w:val="en-US"/>
+          </w:rPr>
+          <w:t>7.</w:t>
+        </w:r>
+        <w:r>
+          <w:rPr>
+            <w:noProof/>
+          </w:rPr>
+          <w:tab/>
+        </w:r>
+        <w:r>
+          <w:rPr>
+            <w:rStyle w:val="Hyperlink"/>
+            <w:noProof/>
+            <w:lang w:val="en-US"/>
+          </w:rPr>
+          <w:t>Horizontal page break template</w:t>
+        </w:r>
+        <w:r>
+          <w:rPr>
+            <w:noProof/>
+            <w:webHidden/>
+          </w:rPr>
+          <w:tab/>
+        </w:r>
+        <w:r>
+          <w:rPr>
+            <w:noProof/>
+            <w:webHidden/>
+          </w:rPr>
+          <w:fldChar w:fldCharType="begin"/>
+        </w:r>
+        <w:r>
+          <w:rPr>
+            <w:noProof/>
+            <w:webHidden/>
+          </w:rPr>
+          <w:instrText xml:space="preserve"> PAGEREF _Toc510903527 \h </w:instrText>
+        </w:r>
+        <w:r>
+          <w:rPr>
+            <w:noProof/>
+            <w:webHidden/>
+          </w:rPr>
+        </w:r>
+        <w:r>
+          <w:rPr>
+            <w:noProof/>
+            <w:webHidden/>
+          </w:rPr>
+          <w:fldChar w:fldCharType="separate"/>
+        </w:r>
+        <w:r>
+          <w:rPr>
+            <w:noProof/>
+            <w:webHidden/>
+          </w:rPr>
+          <w:t>9</w:t>
+        </w:r>
+        <w:r>
+          <w:rPr>
+            <w:noProof/>
+            <w:webHidden/>
+          </w:rPr>
+          <w:fldChar w:fldCharType="end"/>
+        </w:r>
+      </w:hyperlink>
+    </w:p>
+    <w:p>
+      <w:pPr>
+        <w:pStyle w:val="TOC2"/>
+        <w:tabs>
+          <w:tab w:val="left" w:pos="660"/>
+          <w:tab w:val="right" w:leader="dot" w:pos="10338"/>
+        </w:tabs>
+        <w:rPr>
+          <w:noProof/>
+        </w:rPr>
+      </w:pPr>
+      <w:hyperlink w:anchor="_Toc510903528" w:history="1">
+        <w:r>
+          <w:rPr>
+            <w:rStyle w:val="Hyperlink"/>
+            <w:noProof/>
+          </w:rPr>
+          <w:t>8.</w:t>
+        </w:r>
+        <w:r>
+          <w:rPr>
+            <w:noProof/>
+          </w:rPr>
+          <w:tab/>
+        </w:r>
+        <w:r>
+          <w:rPr>
+            <w:rStyle w:val="Hyperlink"/>
+            <w:noProof/>
+            <w:lang w:val="en-US"/>
+          </w:rPr>
+          <w:t>Vertical page break template</w:t>
+        </w:r>
+        <w:r>
+          <w:rPr>
+            <w:noProof/>
+            <w:webHidden/>
+          </w:rPr>
+          <w:tab/>
+        </w:r>
+        <w:r>
+          <w:rPr>
+            <w:noProof/>
+            <w:webHidden/>
+          </w:rPr>
+          <w:fldChar w:fldCharType="begin"/>
+        </w:r>
+        <w:r>
+          <w:rPr>
+            <w:noProof/>
+            <w:webHidden/>
+          </w:rPr>
+          <w:instrText xml:space="preserve"> PAGEREF _Toc510903528 \h </w:instrText>
+        </w:r>
+        <w:r>
+          <w:rPr>
+            <w:noProof/>
+            <w:webHidden/>
+          </w:rPr>
+        </w:r>
+        <w:r>
+          <w:rPr>
+            <w:noProof/>
+            <w:webHidden/>
+          </w:rPr>
+          <w:fldChar w:fldCharType="separate"/>
+        </w:r>
+        <w:r>
+          <w:rPr>
+            <w:noProof/>
+            <w:webHidden/>
+          </w:rPr>
+          <w:t>9</w:t>
+        </w:r>
+        <w:r>
+          <w:rPr>
+            <w:noProof/>
+            <w:webHidden/>
+          </w:rPr>
+          <w:fldChar w:fldCharType="end"/>
+        </w:r>
+      </w:hyperlink>
+    </w:p>
+    <w:p>
+      <w:pPr>
+        <w:pStyle w:val="TOC1"/>
+        <w:tabs>
+          <w:tab w:val="right" w:leader="dot" w:pos="10338"/>
+        </w:tabs>
+        <w:rPr>
+          <w:noProof/>
+        </w:rPr>
+      </w:pPr>
+      <w:hyperlink w:anchor="_Toc510903529" w:history="1">
+        <w:r>
+          <w:rPr>
+            <w:rStyle w:val="Hyperlink"/>
+            <w:noProof/>
+            <w:lang w:val="en-US"/>
+          </w:rPr>
+          <w:t>Panels</w:t>
+        </w:r>
+        <w:r>
+          <w:rPr>
+            <w:noProof/>
+            <w:webHidden/>
+          </w:rPr>
+          <w:tab/>
+        </w:r>
+        <w:r>
+          <w:rPr>
+            <w:noProof/>
+            <w:webHidden/>
+          </w:rPr>
+          <w:fldChar w:fldCharType="begin"/>
+        </w:r>
+        <w:r>
+          <w:rPr>
+            <w:noProof/>
+            <w:webHidden/>
+          </w:rPr>
+          <w:instrText xml:space="preserve"> PAGEREF _Toc510903529 \h </w:instrText>
+        </w:r>
+        <w:r>
+          <w:rPr>
+            <w:noProof/>
+            <w:webHidden/>
+          </w:rPr>
+        </w:r>
+        <w:r>
+          <w:rPr>
+            <w:noProof/>
+            <w:webHidden/>
+          </w:rPr>
+          <w:fldChar w:fldCharType="separate"/>
+        </w:r>
+        <w:r>
+          <w:rPr>
+            <w:noProof/>
+            <w:webHidden/>
+          </w:rPr>
+          <w:t>9</w:t>
+        </w:r>
+        <w:r>
+          <w:rPr>
+            <w:noProof/>
+            <w:webHidden/>
+          </w:rPr>
+          <w:fldChar w:fldCharType="end"/>
+        </w:r>
+      </w:hyperlink>
+    </w:p>
+    <w:p>
+      <w:pPr>
+        <w:pStyle w:val="TOC2"/>
+        <w:tabs>
+          <w:tab w:val="left" w:pos="660"/>
+          <w:tab w:val="right" w:leader="dot" w:pos="10338"/>
+        </w:tabs>
+        <w:rPr>
+          <w:noProof/>
+        </w:rPr>
+      </w:pPr>
+      <w:hyperlink w:anchor="_Toc510903530" w:history="1">
+        <w:r>
+          <w:rPr>
+            <w:rStyle w:val="Hyperlink"/>
+            <w:noProof/>
+          </w:rPr>
+          <w:t>1.</w:t>
+        </w:r>
+        <w:r>
+          <w:rPr>
+            <w:noProof/>
+          </w:rPr>
+          <w:tab/>
+        </w:r>
+        <w:r>
+          <w:rPr>
+            <w:rStyle w:val="Hyperlink"/>
+            <w:noProof/>
+            <w:lang w:val="en-US"/>
+          </w:rPr>
+          <w:t>Simple panel</w:t>
+        </w:r>
+        <w:r>
+          <w:rPr>
+            <w:noProof/>
+            <w:webHidden/>
+          </w:rPr>
+          <w:tab/>
+        </w:r>
+        <w:r>
+          <w:rPr>
+            <w:noProof/>
+            <w:webHidden/>
+          </w:rPr>
+          <w:fldChar w:fldCharType="begin"/>
+        </w:r>
+        <w:r>
+          <w:rPr>
+            <w:noProof/>
+            <w:webHidden/>
+          </w:rPr>
+          <w:instrText xml:space="preserve"> PAGEREF _Toc510903530 \h </w:instrText>
+        </w:r>
+        <w:r>
+          <w:rPr>
+            <w:noProof/>
+            <w:webHidden/>
+          </w:rPr>
+        </w:r>
+        <w:r>
+          <w:rPr>
+            <w:noProof/>
+            <w:webHidden/>
+          </w:rPr>
+          <w:fldChar w:fldCharType="separate"/>
+        </w:r>
+        <w:r>
+          <w:rPr>
+            <w:noProof/>
+            <w:webHidden/>
+          </w:rPr>
+          <w:t>11</w:t>
+        </w:r>
+        <w:r>
+          <w:rPr>
+            <w:noProof/>
+            <w:webHidden/>
+          </w:rPr>
+          <w:fldChar w:fldCharType="end"/>
+        </w:r>
+      </w:hyperlink>
+    </w:p>
+    <w:p>
+      <w:pPr>
+        <w:pStyle w:val="TOC2"/>
+        <w:tabs>
+          <w:tab w:val="left" w:pos="660"/>
+          <w:tab w:val="right" w:leader="dot" w:pos="10338"/>
+        </w:tabs>
+        <w:rPr>
+          <w:noProof/>
+        </w:rPr>
+      </w:pPr>
+      <w:hyperlink w:anchor="_Toc510903531" w:history="1">
+        <w:r>
+          <w:rPr>
+            <w:rStyle w:val="Hyperlink"/>
+            <w:noProof/>
+          </w:rPr>
+          <w:t>2.</w:t>
+        </w:r>
+        <w:r>
+          <w:rPr>
+            <w:noProof/>
+          </w:rPr>
+          <w:tab/>
+        </w:r>
+        <w:r>
+          <w:rPr>
+            <w:rStyle w:val="Hyperlink"/>
+            <w:noProof/>
+            <w:lang w:val="en-US"/>
+          </w:rPr>
+          <w:t>Data panel</w:t>
+        </w:r>
+        <w:r>
+          <w:rPr>
+            <w:noProof/>
+            <w:webHidden/>
+          </w:rPr>
+          <w:tab/>
+        </w:r>
+        <w:r>
+          <w:rPr>
+            <w:noProof/>
+            <w:webHidden/>
+          </w:rPr>
+          <w:fldChar w:fldCharType="begin"/>
+        </w:r>
+        <w:r>
+          <w:rPr>
+            <w:noProof/>
+            <w:webHidden/>
+          </w:rPr>
+          <w:instrText xml:space="preserve"> PAGEREF _Toc510903531 \h </w:instrText>
+        </w:r>
+        <w:r>
+          <w:rPr>
+            <w:noProof/>
+            <w:webHidden/>
+          </w:rPr>
+        </w:r>
+        <w:r>
+          <w:rPr>
+            <w:noProof/>
+            <w:webHidden/>
+          </w:rPr>
+          <w:fldChar w:fldCharType="separate"/>
+        </w:r>
+        <w:r>
+          <w:rPr>
+            <w:noProof/>
+            <w:webHidden/>
+          </w:rPr>
+          <w:t>12</w:t>
+        </w:r>
+        <w:r>
+          <w:rPr>
+            <w:noProof/>
+            <w:webHidden/>
+          </w:rPr>
+          <w:fldChar w:fldCharType="end"/>
+        </w:r>
+      </w:hyperlink>
+    </w:p>
+    <w:p>
+      <w:pPr>
+        <w:pStyle w:val="TOC2"/>
+        <w:tabs>
+          <w:tab w:val="left" w:pos="660"/>
+          <w:tab w:val="right" w:leader="dot" w:pos="10338"/>
+        </w:tabs>
+        <w:rPr>
+          <w:noProof/>
+        </w:rPr>
+      </w:pPr>
+      <w:hyperlink w:anchor="_Toc510903532" w:history="1">
+        <w:r>
+          <w:rPr>
+            <w:rStyle w:val="Hyperlink"/>
+            <w:noProof/>
+          </w:rPr>
+          <w:t>3.</w:t>
+        </w:r>
+        <w:r>
+          <w:rPr>
+            <w:noProof/>
+          </w:rPr>
+          <w:tab/>
+        </w:r>
+        <w:r>
+          <w:rPr>
+            <w:rStyle w:val="Hyperlink"/>
+            <w:noProof/>
+            <w:lang w:val="en-US"/>
+          </w:rPr>
+          <w:t>Totals panel</w:t>
+        </w:r>
+        <w:r>
+          <w:rPr>
+            <w:noProof/>
+            <w:webHidden/>
+          </w:rPr>
+          <w:tab/>
+        </w:r>
+        <w:r>
+          <w:rPr>
+            <w:noProof/>
+            <w:webHidden/>
+          </w:rPr>
+          <w:fldChar w:fldCharType="begin"/>
+        </w:r>
+        <w:r>
+          <w:rPr>
+            <w:noProof/>
+            <w:webHidden/>
+          </w:rPr>
+          <w:instrText xml:space="preserve"> PAGEREF _Toc510903532 \h </w:instrText>
+        </w:r>
+        <w:r>
+          <w:rPr>
+            <w:noProof/>
+            <w:webHidden/>
+          </w:rPr>
+        </w:r>
+        <w:r>
+          <w:rPr>
+            <w:noProof/>
+            <w:webHidden/>
+          </w:rPr>
+          <w:fldChar w:fldCharType="separate"/>
+        </w:r>
+        <w:r>
+          <w:rPr>
+            <w:noProof/>
+            <w:webHidden/>
+          </w:rPr>
+          <w:t>18</w:t>
+        </w:r>
+        <w:r>
+          <w:rPr>
+            <w:noProof/>
+            <w:webHidden/>
+          </w:rPr>
+          <w:fldChar w:fldCharType="end"/>
+        </w:r>
+      </w:hyperlink>
+    </w:p>
+    <w:p>
+      <w:pPr>
+        <w:pStyle w:val="TOC2"/>
+        <w:tabs>
+          <w:tab w:val="left" w:pos="660"/>
+          <w:tab w:val="right" w:leader="dot" w:pos="10338"/>
+        </w:tabs>
+        <w:rPr>
+          <w:noProof/>
+        </w:rPr>
+      </w:pPr>
+      <w:hyperlink w:anchor="_Toc510903533" w:history="1">
+        <w:r>
+          <w:rPr>
+            <w:rStyle w:val="Hyperlink"/>
+            <w:noProof/>
+          </w:rPr>
+          <w:t>4.</w:t>
+        </w:r>
+        <w:r>
+          <w:rPr>
+            <w:noProof/>
+          </w:rPr>
+          <w:tab/>
+        </w:r>
+        <w:r>
+          <w:rPr>
+            <w:rStyle w:val="Hyperlink"/>
+            <w:noProof/>
+            <w:lang w:val="en-US"/>
+          </w:rPr>
+          <w:t>Dynamic panel</w:t>
+        </w:r>
+        <w:r>
+          <w:rPr>
+            <w:noProof/>
+            <w:webHidden/>
+          </w:rPr>
+          <w:tab/>
+        </w:r>
+        <w:r>
+          <w:rPr>
+            <w:noProof/>
+            <w:webHidden/>
+          </w:rPr>
+          <w:fldChar w:fldCharType="begin"/>
+        </w:r>
+        <w:r>
+          <w:rPr>
+            <w:noProof/>
+            <w:webHidden/>
+          </w:rPr>
+          <w:instrText xml:space="preserve"> PAGEREF _Toc510903533 \h </w:instrText>
+        </w:r>
+        <w:r>
+          <w:rPr>
+            <w:noProof/>
+            <w:webHidden/>
+          </w:rPr>
+        </w:r>
+        <w:r>
+          <w:rPr>
+            <w:noProof/>
+            <w:webHidden/>
+          </w:rPr>
+          <w:fldChar w:fldCharType="separate"/>
+        </w:r>
+        <w:r>
+          <w:rPr>
+            <w:noProof/>
+            <w:webHidden/>
+          </w:rPr>
+          <w:t>19</w:t>
+        </w:r>
+        <w:r>
+          <w:rPr>
+            <w:noProof/>
+            <w:webHidden/>
+          </w:rPr>
+          <w:fldChar w:fldCharType="end"/>
+        </w:r>
+      </w:hyperlink>
+    </w:p>
+    <w:p>
+      <w:pPr>
+        <w:pStyle w:val="TOC2"/>
+        <w:tabs>
+          <w:tab w:val="left" w:pos="660"/>
+          <w:tab w:val="right" w:leader="dot" w:pos="10338"/>
+        </w:tabs>
+        <w:rPr>
+          <w:rStyle w:val="Hyperlink"/>
+          <w:noProof/>
+        </w:rPr>
+      </w:pPr>
+      <w:hyperlink w:anchor="_Toc510903534" w:history="1">
+        <w:r>
+          <w:rPr>
+            <w:rStyle w:val="Hyperlink"/>
+            <w:noProof/>
+          </w:rPr>
+          <w:t>5.</w:t>
+        </w:r>
+        <w:r>
+          <w:rPr>
+            <w:noProof/>
+          </w:rPr>
+          <w:tab/>
+        </w:r>
+        <w:r>
+          <w:rPr>
+            <w:rStyle w:val="Hyperlink"/>
+            <w:noProof/>
+            <w:lang w:val="en-US"/>
+          </w:rPr>
+          <w:t>Connecti</w:t>
+        </w:r>
+        <w:r>
+          <w:rPr>
+            <w:rStyle w:val="Hyperlink"/>
+            <w:noProof/>
+            <w:lang w:val="en-US"/>
+          </w:rPr>
+          <w:t>o</w:t>
+        </w:r>
+        <w:r>
+          <w:rPr>
+            <w:rStyle w:val="Hyperlink"/>
+            <w:noProof/>
+            <w:lang w:val="en-US"/>
+          </w:rPr>
+          <w:t>n and extension</w:t>
+        </w:r>
+        <w:r>
+          <w:rPr>
+            <w:noProof/>
+            <w:webHidden/>
+          </w:rPr>
+          <w:tab/>
+        </w:r>
+        <w:r>
+          <w:rPr>
+            <w:noProof/>
+            <w:webHidden/>
+          </w:rPr>
+          <w:fldChar w:fldCharType="begin"/>
+        </w:r>
+        <w:r>
+          <w:rPr>
+            <w:noProof/>
+            <w:webHidden/>
+          </w:rPr>
+          <w:instrText xml:space="preserve"> PAGEREF _Toc510903534 \h </w:instrText>
+        </w:r>
+        <w:r>
+          <w:rPr>
+            <w:noProof/>
+            <w:webHidden/>
+          </w:rPr>
+        </w:r>
+        <w:r>
+          <w:rPr>
+            <w:noProof/>
+            <w:webHidden/>
+          </w:rPr>
+          <w:fldChar w:fldCharType="separate"/>
+        </w:r>
+        <w:r>
+          <w:rPr>
+            <w:noProof/>
+            <w:webHidden/>
+          </w:rPr>
+          <w:t>25</w:t>
+        </w:r>
+        <w:r>
+          <w:rPr>
+            <w:noProof/>
+            <w:webHidden/>
+          </w:rPr>
+          <w:fldChar w:fldCharType="end"/>
+        </w:r>
+      </w:hyperlink>
+    </w:p>
+    <w:p>
+      <w:pPr>
+        <w:spacing w:after="200" w:line="276" w:lineRule="auto"/>
+        <w:jc w:val="left"/>
+        <w:rPr>
+          <w:rStyle w:val="Hyperlink"/>
+          <w:noProof/>
+          <w:lang w:val="en-US"/>
+        </w:rPr>
+      </w:pPr>
+      <w:r>
+        <w:rPr>
+          <w:rStyle w:val="Hyperlink"/>
+          <w:noProof/>
+        </w:rPr>
+        <w:br w:type="page"/>
+      </w:r>
+    </w:p>
+    <w:p>
+      <w:pPr>
         <w:pStyle w:val="Heading1"/>
         <w:rPr>
           <w:lang w:val="en-US"/>
@@ -339,6 +1700,13 @@
           <w:lang w:val="en-US"/>
         </w:rPr>
         <w:lastRenderedPageBreak/>
+        <w:fldChar w:fldCharType="end"/>
+      </w:r>
+      <w:bookmarkStart w:id="0" w:name="_Toc510903519"/>
+      <w:r>
+        <w:rPr>
+          <w:lang w:val="en-US"/>
+        </w:rPr>
         <w:t>I</w:t>
       </w:r>
       <w:r>
@@ -347,6 +1715,9 @@
         </w:rPr>
         <w:t>ntroduction</w:t>
       </w:r>
+      <w:bookmarkStart w:id="1" w:name="_GoBack"/>
+      <w:bookmarkEnd w:id="0"/>
+      <w:bookmarkEnd w:id="1"/>
     </w:p>
     <w:p>
       <w:pPr>
@@ -713,12 +2084,14 @@
           <w:lang w:val="en-US"/>
         </w:rPr>
       </w:pPr>
+      <w:bookmarkStart w:id="2" w:name="_Toc510903520"/>
       <w:r>
         <w:rPr>
           <w:lang w:val="en-US"/>
         </w:rPr>
         <w:t>Templates</w:t>
       </w:r>
+      <w:bookmarkEnd w:id="2"/>
     </w:p>
     <w:p>
       <w:pPr>
@@ -1909,12 +3282,14 @@
         </w:numPr>
         <w:ind w:left="378"/>
       </w:pPr>
+      <w:bookmarkStart w:id="3" w:name="_Toc510903521"/>
       <w:r>
         <w:rPr>
           <w:lang w:val="en-US"/>
         </w:rPr>
         <w:t>Property template</w:t>
       </w:r>
+      <w:bookmarkEnd w:id="3"/>
     </w:p>
     <w:p>
       <w:pPr>
@@ -4718,12 +6093,14 @@
         </w:numPr>
         <w:ind w:left="378"/>
       </w:pPr>
+      <w:bookmarkStart w:id="4" w:name="_Toc510903522"/>
       <w:r>
         <w:rPr>
           <w:lang w:val="en-US"/>
         </w:rPr>
         <w:t>Method call template</w:t>
       </w:r>
+      <w:bookmarkEnd w:id="4"/>
     </w:p>
     <w:p>
       <w:pPr>
@@ -7788,12 +9165,14 @@
         </w:numPr>
         <w:ind w:left="378"/>
       </w:pPr>
+      <w:bookmarkStart w:id="5" w:name="_Toc510903523"/>
       <w:r>
         <w:rPr>
           <w:lang w:val="en-US"/>
         </w:rPr>
         <w:t>Data item template</w:t>
       </w:r>
+      <w:bookmarkEnd w:id="5"/>
     </w:p>
     <w:p>
       <w:pPr>
@@ -9542,12 +10921,14 @@
         </w:numPr>
         <w:ind w:left="378"/>
       </w:pPr>
+      <w:bookmarkStart w:id="6" w:name="_Toc510903524"/>
       <w:r>
         <w:rPr>
           <w:lang w:val="en-US"/>
         </w:rPr>
         <w:t>Aggregate function template</w:t>
       </w:r>
+      <w:bookmarkEnd w:id="6"/>
     </w:p>
     <w:p>
       <w:pPr>
@@ -12308,12 +13689,14 @@
         </w:numPr>
         <w:ind w:left="378"/>
       </w:pPr>
+      <w:bookmarkStart w:id="7" w:name="_Toc510903525"/>
       <w:r>
         <w:rPr>
           <w:lang w:val="en-US"/>
         </w:rPr>
         <w:t>System variable template</w:t>
       </w:r>
+      <w:bookmarkEnd w:id="7"/>
     </w:p>
     <w:p>
       <w:pPr>
@@ -12975,12 +14358,14 @@
         </w:numPr>
         <w:ind w:left="350"/>
       </w:pPr>
+      <w:bookmarkStart w:id="8" w:name="_Toc510903526"/>
       <w:r>
         <w:rPr>
           <w:lang w:val="en-US"/>
         </w:rPr>
         <w:t>System function template</w:t>
       </w:r>
+      <w:bookmarkEnd w:id="8"/>
     </w:p>
     <w:p>
       <w:pPr>
@@ -13711,27 +15096,7 @@
           <w:szCs w:val="24"/>
           <w:lang w:val="en-US"/>
         </w:rPr>
-        <w:t xml:space="preserve">the corresponding </w:t>
-      </w:r>
-      <w:proofErr w:type="gramStart"/>
-      <w:r>
-        <w:rPr>
-          <w:rFonts w:cstheme="minorHAnsi"/>
-          <w:color w:val="000000"/>
-          <w:szCs w:val="24"/>
-          <w:lang w:val="en-US"/>
-        </w:rPr>
-        <w:t>exception</w:t>
-      </w:r>
-      <w:proofErr w:type="gramEnd"/>
-      <w:r>
-        <w:rPr>
-          <w:rFonts w:cstheme="minorHAnsi"/>
-          <w:color w:val="000000"/>
-          <w:szCs w:val="24"/>
-          <w:lang w:val="en-US"/>
-        </w:rPr>
-        <w:t xml:space="preserve"> is thrown</w:t>
+        <w:t>the corresponding exception is thrown</w:t>
       </w:r>
       <w:r>
         <w:rPr>
@@ -15338,19 +16703,7 @@
           <w:sz w:val="22"/>
           <w:lang w:val="en-US"/>
         </w:rPr>
-        <w:t>CultureNotFoundExce</w:t>
-      </w:r>
-      <w:bookmarkStart w:id="0" w:name="_GoBack"/>
-      <w:bookmarkEnd w:id="0"/>
-      <w:r>
-        <w:rPr>
-          <w:rFonts w:ascii="Consolas" w:hAnsi="Consolas" w:cs="Consolas"/>
-          <w:b/>
-          <w:color w:val="000000"/>
-          <w:sz w:val="22"/>
-          <w:lang w:val="en-US"/>
-        </w:rPr>
-        <w:t>ption</w:t>
+        <w:t>CultureNotFoundException</w:t>
       </w:r>
       <w:proofErr w:type="spellEnd"/>
       <w:r>
@@ -16136,12 +17489,14 @@
           <w:lang w:val="en-US"/>
         </w:rPr>
       </w:pPr>
+      <w:bookmarkStart w:id="9" w:name="_Toc510903527"/>
       <w:r>
         <w:rPr>
           <w:lang w:val="en-US"/>
         </w:rPr>
         <w:t>Horizontal page break template</w:t>
       </w:r>
+      <w:bookmarkEnd w:id="9"/>
     </w:p>
     <w:p>
       <w:pPr>
@@ -16373,12 +17728,14 @@
         </w:numPr>
         <w:ind w:left="350"/>
       </w:pPr>
+      <w:bookmarkStart w:id="10" w:name="_Toc510903528"/>
       <w:r>
         <w:rPr>
           <w:lang w:val="en-US"/>
         </w:rPr>
         <w:t>Vertical page break template</w:t>
       </w:r>
+      <w:bookmarkEnd w:id="10"/>
     </w:p>
     <w:p>
       <w:pPr>
@@ -16527,12 +17884,14 @@
           <w:lang w:val="en-US"/>
         </w:rPr>
       </w:pPr>
+      <w:bookmarkStart w:id="11" w:name="_Toc510903529"/>
       <w:r>
         <w:rPr>
           <w:lang w:val="en-US"/>
         </w:rPr>
         <w:t>Panels</w:t>
       </w:r>
+      <w:bookmarkEnd w:id="11"/>
     </w:p>
     <w:p>
       <w:pPr>
@@ -18262,6 +19621,7 @@
         </w:numPr>
         <w:ind w:left="378"/>
       </w:pPr>
+      <w:bookmarkStart w:id="12" w:name="_Toc510903530"/>
       <w:r>
         <w:rPr>
           <w:lang w:val="en-US"/>
@@ -18269,6 +19629,7 @@
         <w:lastRenderedPageBreak/>
         <w:t>Simple panel</w:t>
       </w:r>
+      <w:bookmarkEnd w:id="12"/>
     </w:p>
     <w:p>
       <w:pPr>
@@ -21101,12 +22462,14 @@
         </w:numPr>
         <w:ind w:left="378"/>
       </w:pPr>
+      <w:bookmarkStart w:id="13" w:name="_Toc510903531"/>
       <w:r>
         <w:rPr>
           <w:lang w:val="en-US"/>
         </w:rPr>
         <w:t>Data panel</w:t>
       </w:r>
+      <w:bookmarkEnd w:id="13"/>
     </w:p>
     <w:p>
       <w:pPr>
@@ -32464,12 +33827,14 @@
         </w:numPr>
         <w:ind w:left="378"/>
       </w:pPr>
+      <w:bookmarkStart w:id="14" w:name="_Toc510903532"/>
       <w:r>
         <w:rPr>
           <w:lang w:val="en-US"/>
         </w:rPr>
         <w:t>Totals panel</w:t>
       </w:r>
+      <w:bookmarkEnd w:id="14"/>
     </w:p>
     <w:p>
       <w:pPr>
@@ -33994,12 +35359,14 @@
         </w:numPr>
         <w:ind w:left="378"/>
       </w:pPr>
+      <w:bookmarkStart w:id="15" w:name="_Toc510903533"/>
       <w:r>
         <w:rPr>
           <w:lang w:val="en-US"/>
         </w:rPr>
         <w:t>Dynamic panel</w:t>
       </w:r>
+      <w:bookmarkEnd w:id="15"/>
     </w:p>
     <w:p>
       <w:pPr>
@@ -44381,6 +45748,7 @@
         </w:numPr>
         <w:ind w:left="378"/>
       </w:pPr>
+      <w:bookmarkStart w:id="16" w:name="_Toc510903534"/>
       <w:r>
         <w:rPr>
           <w:lang w:val="en-US"/>
@@ -44388,6 +45756,7 @@
         <w:lastRenderedPageBreak/>
         <w:t>Connection and extension</w:t>
       </w:r>
+      <w:bookmarkEnd w:id="16"/>
     </w:p>
     <w:p>
       <w:pPr>
@@ -64290,6 +65659,31 @@
       <w:u w:val="single"/>
     </w:rPr>
   </w:style>
+  <w:style w:type="paragraph" w:styleId="TOC1">
+    <w:name w:val="toc 1"/>
+    <w:basedOn w:val="Normal"/>
+    <w:next w:val="Normal"/>
+    <w:autoRedefine/>
+    <w:uiPriority w:val="39"/>
+    <w:unhideWhenUsed/>
+    <w:rsid w:val="00B000CD"/>
+    <w:pPr>
+      <w:spacing w:after="100"/>
+    </w:pPr>
+  </w:style>
+  <w:style w:type="paragraph" w:styleId="TOC2">
+    <w:name w:val="toc 2"/>
+    <w:basedOn w:val="Normal"/>
+    <w:next w:val="Normal"/>
+    <w:autoRedefine/>
+    <w:uiPriority w:val="39"/>
+    <w:unhideWhenUsed/>
+    <w:rsid w:val="00B000CD"/>
+    <w:pPr>
+      <w:spacing w:after="100"/>
+      <w:ind w:left="240"/>
+    </w:pPr>
+  </w:style>
 </w:styles>
 </file>
 
@@ -64625,6 +66019,31 @@
       <w:u w:val="single"/>
     </w:rPr>
   </w:style>
+  <w:style w:type="paragraph" w:styleId="TOC1">
+    <w:name w:val="toc 1"/>
+    <w:basedOn w:val="Normal"/>
+    <w:next w:val="Normal"/>
+    <w:autoRedefine/>
+    <w:uiPriority w:val="39"/>
+    <w:unhideWhenUsed/>
+    <w:rsid w:val="00B000CD"/>
+    <w:pPr>
+      <w:spacing w:after="100"/>
+    </w:pPr>
+  </w:style>
+  <w:style w:type="paragraph" w:styleId="TOC2">
+    <w:name w:val="toc 2"/>
+    <w:basedOn w:val="Normal"/>
+    <w:next w:val="Normal"/>
+    <w:autoRedefine/>
+    <w:uiPriority w:val="39"/>
+    <w:unhideWhenUsed/>
+    <w:rsid w:val="00B000CD"/>
+    <w:pPr>
+      <w:spacing w:after="100"/>
+      <w:ind w:left="240"/>
+    </w:pPr>
+  </w:style>
 </w:styles>
 </file>
 
@@ -64918,7 +66337,7 @@
 </file>
 
 <file path=customXml/itemProps1.xml><?xml version="1.0" encoding="utf-8"?>
-<ds:datastoreItem xmlns:ds="http://schemas.openxmlformats.org/officeDocument/2006/customXml" ds:itemID="{76C04E07-46AF-4694-8BA1-8CA9A2202B13}">
+<ds:datastoreItem xmlns:ds="http://schemas.openxmlformats.org/officeDocument/2006/customXml" ds:itemID="{66D78713-0E41-4AEB-86DC-CD098DDC8A4F}">
   <ds:schemaRefs>
     <ds:schemaRef ds:uri="http://schemas.openxmlformats.org/officeDocument/2006/bibliography"/>
   </ds:schemaRefs>

</xml_diff>